<commit_message>
Further fleshed out some item thoughts. Drafted class structures.
</commit_message>
<xml_diff>
--- a/docs/8-17-2015 More Item Thoughts.docx
+++ b/docs/8-17-2015 More Item Thoughts.docx
@@ -12,15 +12,7 @@
     </w:p>
     <w:p>
       <w:r>
-        <w:t xml:space="preserve">So it does seem as if </w:t>
-      </w:r>
-      <w:proofErr w:type="spellStart"/>
-      <w:r>
-        <w:t>subclassing</w:t>
-      </w:r>
-      <w:proofErr w:type="spellEnd"/>
-      <w:r>
-        <w:t xml:space="preserve"> various item types beneath an Item superclass is the way to go.</w:t>
+        <w:t>So it does seem as if subclassing various item types beneath an Item superclass is the way to go.</w:t>
       </w:r>
     </w:p>
     <w:p>
@@ -68,11 +60,9 @@
       <w:pPr>
         <w:pStyle w:val="ListBullet"/>
       </w:pPr>
-    </w:p>
-    <w:p>
-      <w:pPr>
-        <w:pStyle w:val="ListBullet"/>
-      </w:pPr>
+      <w:r>
+        <w:t>Double condition (from 0-100. 0 is ruined/destroyed. 100 is in perfect condition).</w:t>
+      </w:r>
     </w:p>
     <w:p>
       <w:pPr>
@@ -121,15 +111,7 @@
         <w:ind w:left="1080"/>
       </w:pPr>
       <w:r>
-        <w:t xml:space="preserve">Reads in the </w:t>
-      </w:r>
-      <w:proofErr w:type="spellStart"/>
-      <w:r>
-        <w:t>Class_Name.txt</w:t>
-      </w:r>
-      <w:proofErr w:type="spellEnd"/>
-      <w:r>
-        <w:t xml:space="preserve"> file, which defines a set of formalized objects. </w:t>
+        <w:t xml:space="preserve">Reads in the Class_Name.txt file, which defines a set of formalized objects. </w:t>
       </w:r>
     </w:p>
     <w:p>
@@ -141,8 +123,22 @@
         </w:tabs>
         <w:ind w:left="720"/>
       </w:pPr>
-      <w:bookmarkStart w:id="0" w:name="_GoBack"/>
-      <w:bookmarkEnd w:id="0"/>
+      <w:r>
+        <w:t>evaluate</w:t>
+      </w:r>
+    </w:p>
+    <w:p>
+      <w:pPr>
+        <w:pStyle w:val="ListBullet"/>
+        <w:tabs>
+          <w:tab w:val="clear" w:pos="360"/>
+          <w:tab w:val="num" w:pos="1080"/>
+        </w:tabs>
+        <w:ind w:left="1080"/>
+      </w:pPr>
+      <w:r>
+        <w:t>A function which determines the value of the object from known quantities.</w:t>
+      </w:r>
     </w:p>
     <w:p>
       <w:pPr>
@@ -186,6 +182,289 @@
           <w:b/>
         </w:rPr>
       </w:pPr>
+      <w:r>
+        <w:rPr>
+          <w:b/>
+        </w:rPr>
+        <w:t>Miscellaneous</w:t>
+      </w:r>
+      <w:r>
+        <w:rPr>
+          <w:b/>
+        </w:rPr>
+        <w:t xml:space="preserve"> (Subclass)</w:t>
+      </w:r>
+    </w:p>
+    <w:p>
+      <w:pPr>
+        <w:pStyle w:val="ListBullet"/>
+      </w:pPr>
+      <w:r>
+        <w:t>The least exciting of the various Item subclasses.</w:t>
+      </w:r>
+    </w:p>
+    <w:p>
+      <w:pPr>
+        <w:pStyle w:val="ListBullet"/>
+        <w:numPr>
+          <w:ilvl w:val="0"/>
+          <w:numId w:val="0"/>
+        </w:numPr>
+        <w:ind w:left="360" w:hanging="360"/>
+      </w:pPr>
+    </w:p>
+    <w:p>
+      <w:pPr>
+        <w:pStyle w:val="ListBullet"/>
+        <w:numPr>
+          <w:ilvl w:val="0"/>
+          <w:numId w:val="0"/>
+        </w:numPr>
+        <w:ind w:left="360" w:hanging="360"/>
+        <w:rPr>
+          <w:b/>
+        </w:rPr>
+      </w:pPr>
+      <w:r>
+        <w:rPr>
+          <w:b/>
+        </w:rPr>
+        <w:t>Consumable</w:t>
+      </w:r>
+      <w:r>
+        <w:t xml:space="preserve"> </w:t>
+      </w:r>
+      <w:r>
+        <w:rPr>
+          <w:b/>
+        </w:rPr>
+        <w:t>(Subclass of Item)</w:t>
+      </w:r>
+    </w:p>
+    <w:p>
+      <w:pPr>
+        <w:pStyle w:val="ListBullet"/>
+      </w:pPr>
+      <w:r>
+        <w:t>String effect</w:t>
+      </w:r>
+      <w:r>
+        <w:t xml:space="preserve">Type </w:t>
+      </w:r>
+      <w:r>
+        <w:t>(The type of effect)</w:t>
+      </w:r>
+    </w:p>
+    <w:p>
+      <w:pPr>
+        <w:pStyle w:val="ListBullet"/>
+      </w:pPr>
+      <w:r>
+        <w:t>Double</w:t>
+      </w:r>
+      <w:r>
+        <w:t xml:space="preserve"> intensity (I.e., if</w:t>
+      </w:r>
+      <w:r>
+        <w:t xml:space="preserve"> it’s a food item that’s very nourishing. The </w:t>
+      </w:r>
+      <w:r>
+        <w:t>type will be FOOD,</w:t>
+      </w:r>
+      <w:r>
+        <w:t xml:space="preserve"> </w:t>
+      </w:r>
+      <w:r>
+        <w:t xml:space="preserve">the intensity will be </w:t>
+      </w:r>
+      <w:r>
+        <w:t>some high value</w:t>
+      </w:r>
+      <w:r>
+        <w:t>).</w:t>
+      </w:r>
+    </w:p>
+    <w:p>
+      <w:pPr>
+        <w:pStyle w:val="ListBullet"/>
+        <w:numPr>
+          <w:ilvl w:val="0"/>
+          <w:numId w:val="0"/>
+        </w:numPr>
+        <w:rPr>
+          <w:b/>
+        </w:rPr>
+      </w:pPr>
+    </w:p>
+    <w:p>
+      <w:pPr>
+        <w:pStyle w:val="ListBullet"/>
+        <w:numPr>
+          <w:ilvl w:val="0"/>
+          <w:numId w:val="0"/>
+        </w:numPr>
+        <w:rPr>
+          <w:b/>
+        </w:rPr>
+      </w:pPr>
+      <w:r>
+        <w:rPr>
+          <w:b/>
+        </w:rPr>
+        <w:t>Clothing</w:t>
+      </w:r>
+      <w:r>
+        <w:t xml:space="preserve"> </w:t>
+      </w:r>
+      <w:r>
+        <w:rPr>
+          <w:b/>
+        </w:rPr>
+        <w:t>(Subclass of Item)</w:t>
+      </w:r>
+    </w:p>
+    <w:p>
+      <w:pPr>
+        <w:pStyle w:val="ListBullet"/>
+      </w:pPr>
+      <w:r>
+        <w:t xml:space="preserve">String </w:t>
+      </w:r>
+      <w:r>
+        <w:t>appendage (The appendage(s) this item can go on.)</w:t>
+      </w:r>
+    </w:p>
+    <w:p>
+      <w:pPr>
+        <w:pStyle w:val="ListBullet"/>
+        <w:tabs>
+          <w:tab w:val="clear" w:pos="360"/>
+          <w:tab w:val="num" w:pos="720"/>
+        </w:tabs>
+        <w:ind w:left="720"/>
+      </w:pPr>
+      <w:r>
+        <w:t xml:space="preserve">Consider making this an ArrayList? </w:t>
+      </w:r>
+      <w:r>
+        <w:t>Right now, since I’m sticking with just people, let’s try it with just people.</w:t>
+      </w:r>
+    </w:p>
+    <w:p>
+      <w:pPr>
+        <w:pStyle w:val="ListBullet"/>
+      </w:pPr>
+      <w:r>
+        <w:t>Double armor</w:t>
+      </w:r>
+    </w:p>
+    <w:p>
+      <w:pPr>
+        <w:pStyle w:val="ListBullet"/>
+      </w:pPr>
+      <w:r>
+        <w:t>Double warmth</w:t>
+      </w:r>
+      <w:r>
+        <w:t xml:space="preserve"> (How insulating is this particular item?</w:t>
+      </w:r>
+    </w:p>
+    <w:p>
+      <w:pPr>
+        <w:pStyle w:val="ListBullet"/>
+        <w:numPr>
+          <w:ilvl w:val="0"/>
+          <w:numId w:val="0"/>
+        </w:numPr>
+        <w:ind w:left="360" w:hanging="360"/>
+      </w:pPr>
+    </w:p>
+    <w:p>
+      <w:pPr>
+        <w:pStyle w:val="ListBullet"/>
+        <w:numPr>
+          <w:ilvl w:val="0"/>
+          <w:numId w:val="0"/>
+        </w:numPr>
+        <w:ind w:left="360" w:hanging="360"/>
+      </w:pPr>
+      <w:r>
+        <w:rPr>
+          <w:b/>
+        </w:rPr>
+        <w:t>Weapon (Subclass of Item)</w:t>
+      </w:r>
+    </w:p>
+    <w:p>
+      <w:pPr>
+        <w:pStyle w:val="ListBullet"/>
+      </w:pPr>
+      <w:r>
+        <w:t>Double damage</w:t>
+      </w:r>
+    </w:p>
+    <w:p>
+      <w:pPr>
+        <w:pStyle w:val="ListBullet"/>
+      </w:pPr>
+      <w:r>
+        <w:t>Double armor-piercing</w:t>
+      </w:r>
+    </w:p>
+    <w:p>
+      <w:pPr>
+        <w:pStyle w:val="ListBullet"/>
+      </w:pPr>
+      <w:r>
+        <w:t xml:space="preserve">Double </w:t>
+      </w:r>
+      <w:r>
+        <w:t>range</w:t>
+      </w:r>
+    </w:p>
+    <w:p>
+      <w:pPr>
+        <w:pStyle w:val="ListBullet"/>
+      </w:pPr>
+      <w:r>
+        <w:t xml:space="preserve">Boolean </w:t>
+      </w:r>
+      <w:r>
+        <w:t>large (if large, requires two hands).</w:t>
+      </w:r>
+    </w:p>
+    <w:p>
+      <w:pPr>
+        <w:pStyle w:val="ListBullet"/>
+        <w:numPr>
+          <w:ilvl w:val="0"/>
+          <w:numId w:val="0"/>
+        </w:numPr>
+      </w:pPr>
+    </w:p>
+    <w:p>
+      <w:pPr>
+        <w:pStyle w:val="ListBullet"/>
+        <w:numPr>
+          <w:ilvl w:val="0"/>
+          <w:numId w:val="0"/>
+        </w:numPr>
+      </w:pPr>
+      <w:r>
+        <w:lastRenderedPageBreak/>
+        <w:t>Beyond the above, unsure</w:t>
+      </w:r>
+      <w:r>
+        <w:t xml:space="preserve">. I want to think more deeply about the combat system I’m envisioning. </w:t>
+      </w:r>
+      <w:r>
+        <w:t>Right now though.</w:t>
+      </w:r>
+      <w:bookmarkStart w:id="0" w:name="_GoBack"/>
+      <w:bookmarkEnd w:id="0"/>
+      <w:r>
+        <w:t xml:space="preserve"> </w:t>
+      </w:r>
     </w:p>
     <w:sectPr>
       <w:pgSz w:w="12240" w:h="15840"/>

</xml_diff>